<commit_message>
Fix spacing issues in docx and number in words
</commit_message>
<xml_diff>
--- a/clientTemplate.docx
+++ b/clientTemplate.docx
@@ -335,7 +335,7 @@
           <w:szCs w:val="36"/>
           <w:rtl w:val="0"/>
         </w:rPr>
-        <w:t xml:space="preserve">SERVICES : </w:t>
+        <w:t xml:space="preserve">SERVICES: </w:t>
       </w:r>
     </w:p>
     <w:p>
@@ -368,6 +368,24 @@
           <w:rtl w:val="0"/>
         </w:rPr>
         <w:t xml:space="preserve">&lt;firstParagraph&gt;</w:t>
+      </w:r>
+    </w:p>
+    <w:p>
+      <w:pPr>
+        <w:rPr>
+          <w:b w:val="1"/>
+          <w:sz w:val="26"/>
+          <w:szCs w:val="26"/>
+        </w:rPr>
+      </w:pPr>
+      <w:r>
+        <w:rPr>
+          <w:b w:val="1"/>
+          <w:sz w:val="26"/>
+          <w:szCs w:val="26"/>
+          <w:rtl w:val="0"/>
+        </w:rPr>
+        <w:t xml:space="preserve">&lt;firstParagraphPricePart&gt;</w:t>
       </w:r>
     </w:p>
     <w:p>
@@ -529,7 +547,7 @@
                 <w:szCs w:val="26"/>
                 <w:rtl w:val="0"/>
               </w:rPr>
-              <w:t xml:space="preserve">TVA (20%) :</w:t>
+              <w:t xml:space="preserve">TVA (20%):</w:t>
               <w:tab/>
             </w:r>
           </w:p>
@@ -627,7 +645,7 @@
                 <w:szCs w:val="26"/>
                 <w:rtl w:val="0"/>
               </w:rPr>
-              <w:t xml:space="preserve">TOTAL SERVICES TTC :</w:t>
+              <w:t xml:space="preserve">TOTAL SERVICES TTC:</w:t>
             </w:r>
           </w:p>
         </w:tc>

</xml_diff>